<commit_message>
changes to grammar and replacement grammar
</commit_message>
<xml_diff>
--- a/avengers language.docx
+++ b/avengers language.docx
@@ -299,6 +299,13 @@
         </w:rPr>
         <w:t>Ends with (..)</w:t>
       </w:r>
+      <w:r>
+        <w:rPr>
+          <w:b/>
+          <w:color w:val="000000"/>
+        </w:rPr>
+        <w:t xml:space="preserve"> or ( )</w:t>
+      </w:r>
     </w:p>
     <w:p>
       <w:pPr>
@@ -339,6 +346,15 @@
         </w:rPr>
         <w:t>Ends with (..)</w:t>
       </w:r>
+      <w:r>
+        <w:rPr>
+          <w:b/>
+          <w:color w:val="000000"/>
+        </w:rPr>
+        <w:t xml:space="preserve"> or ( )</w:t>
+      </w:r>
+      <w:bookmarkStart w:id="0" w:name="_GoBack"/>
+      <w:bookmarkEnd w:id="0"/>
     </w:p>
     <w:p>
       <w:pPr>
@@ -1290,8 +1306,8 @@
           <w:color w:val="000000"/>
         </w:rPr>
       </w:pPr>
-      <w:bookmarkStart w:id="0" w:name="_gjdgxs" w:colFirst="0" w:colLast="0"/>
-      <w:bookmarkEnd w:id="0"/>
+      <w:bookmarkStart w:id="1" w:name="_gjdgxs" w:colFirst="0" w:colLast="0"/>
+      <w:bookmarkEnd w:id="1"/>
       <w:r>
         <w:rPr>
           <w:b/>
@@ -1572,10 +1588,70 @@
           <w:b/>
           <w:color w:val="000000"/>
         </w:rPr>
-        <w:t>++ for --</w:t>
-      </w:r>
-      <w:bookmarkStart w:id="1" w:name="_GoBack"/>
-      <w:bookmarkEnd w:id="1"/>
+        <w:t xml:space="preserve">++ for </w:t>
+      </w:r>
+      <w:r>
+        <w:rPr>
+          <w:b/>
+          <w:color w:val="000000"/>
+        </w:rPr>
+        <w:t>–</w:t>
+      </w:r>
+    </w:p>
+    <w:p>
+      <w:pPr>
+        <w:numPr>
+          <w:ilvl w:val="0"/>
+          <w:numId w:val="3"/>
+        </w:numPr>
+        <w:pBdr>
+          <w:top w:val="nil"/>
+          <w:left w:val="nil"/>
+          <w:bottom w:val="nil"/>
+          <w:right w:val="nil"/>
+          <w:between w:val="nil"/>
+        </w:pBdr>
+        <w:contextualSpacing/>
+        <w:rPr>
+          <w:b/>
+          <w:color w:val="000000"/>
+        </w:rPr>
+      </w:pPr>
+      <w:r>
+        <w:rPr>
+          <w:b/>
+          <w:color w:val="000000"/>
+        </w:rPr>
+        <w:t>&lt; for [</w:t>
+      </w:r>
+    </w:p>
+    <w:p>
+      <w:pPr>
+        <w:numPr>
+          <w:ilvl w:val="0"/>
+          <w:numId w:val="3"/>
+        </w:numPr>
+        <w:pBdr>
+          <w:top w:val="nil"/>
+          <w:left w:val="nil"/>
+          <w:bottom w:val="nil"/>
+          <w:right w:val="nil"/>
+          <w:between w:val="nil"/>
+        </w:pBdr>
+        <w:contextualSpacing/>
+        <w:rPr>
+          <w:b/>
+          <w:color w:val="000000"/>
+        </w:rPr>
+      </w:pPr>
+      <w:r>
+        <w:rPr>
+          <w:b/>
+          <w:color w:val="000000"/>
+        </w:rPr>
+        <w:lastRenderedPageBreak/>
+        <w:t>&gt; for ]</w:t>
+      </w:r>
     </w:p>
     <w:p>
       <w:pPr>

</xml_diff>